<commit_message>
edited logo and html pages to add basic plan and nav bar
</commit_message>
<xml_diff>
--- a/logo.docx
+++ b/logo.docx
@@ -5,6 +5,397 @@
     <w:p>
       <w:bookmarkStart w:id="0" w:name="_GoBack"/>
       <w:bookmarkEnd w:id="0"/>
+      <w:r>
+        <w:rPr>
+          <w:noProof/>
+          <w:lang w:eastAsia="en-AU"/>
+        </w:rPr>
+        <mc:AlternateContent>
+          <mc:Choice Requires="wps">
+            <w:drawing>
+              <wp:anchor distT="0" distB="0" distL="114300" distR="114300" simplePos="0" relativeHeight="251668479" behindDoc="0" locked="0" layoutInCell="1" allowOverlap="1" wp14:anchorId="53F7C579" wp14:editId="635F92F0">
+                <wp:simplePos x="0" y="0"/>
+                <wp:positionH relativeFrom="column">
+                  <wp:posOffset>914400</wp:posOffset>
+                </wp:positionH>
+                <wp:positionV relativeFrom="paragraph">
+                  <wp:posOffset>4367284</wp:posOffset>
+                </wp:positionV>
+                <wp:extent cx="3599815" cy="3599815"/>
+                <wp:effectExtent l="0" t="0" r="19685" b="19685"/>
+                <wp:wrapNone/>
+                <wp:docPr id="28" name="Chord 28"/>
+                <wp:cNvGraphicFramePr/>
+                <a:graphic xmlns:a="http://schemas.openxmlformats.org/drawingml/2006/main">
+                  <a:graphicData uri="http://schemas.microsoft.com/office/word/2010/wordprocessingShape">
+                    <wps:wsp>
+                      <wps:cNvSpPr/>
+                      <wps:spPr>
+                        <a:xfrm>
+                          <a:off x="0" y="0"/>
+                          <a:ext cx="3599815" cy="3599815"/>
+                        </a:xfrm>
+                        <a:prstGeom prst="chord">
+                          <a:avLst>
+                            <a:gd name="adj1" fmla="val 16676778"/>
+                            <a:gd name="adj2" fmla="val 7456645"/>
+                          </a:avLst>
+                        </a:prstGeom>
+                        <a:solidFill>
+                          <a:schemeClr val="bg2">
+                            <a:lumMod val="75000"/>
+                          </a:schemeClr>
+                        </a:solidFill>
+                        <a:ln>
+                          <a:noFill/>
+                        </a:ln>
+                      </wps:spPr>
+                      <wps:style>
+                        <a:lnRef idx="2">
+                          <a:schemeClr val="accent1">
+                            <a:shade val="50000"/>
+                          </a:schemeClr>
+                        </a:lnRef>
+                        <a:fillRef idx="1">
+                          <a:schemeClr val="accent1"/>
+                        </a:fillRef>
+                        <a:effectRef idx="0">
+                          <a:schemeClr val="accent1"/>
+                        </a:effectRef>
+                        <a:fontRef idx="minor">
+                          <a:schemeClr val="lt1"/>
+                        </a:fontRef>
+                      </wps:style>
+                      <wps:bodyPr rot="0" spcFirstLastPara="0" vertOverflow="overflow" horzOverflow="overflow" vert="horz" wrap="square" lIns="91440" tIns="45720" rIns="91440" bIns="45720" numCol="1" spcCol="0" rtlCol="0" fromWordArt="0" anchor="ctr" anchorCtr="0" forceAA="0" compatLnSpc="1">
+                        <a:prstTxWarp prst="textNoShape">
+                          <a:avLst/>
+                        </a:prstTxWarp>
+                        <a:noAutofit/>
+                      </wps:bodyPr>
+                    </wps:wsp>
+                  </a:graphicData>
+                </a:graphic>
+                <wp14:sizeRelH relativeFrom="margin">
+                  <wp14:pctWidth>0</wp14:pctWidth>
+                </wp14:sizeRelH>
+                <wp14:sizeRelV relativeFrom="margin">
+                  <wp14:pctHeight>0</wp14:pctHeight>
+                </wp14:sizeRelV>
+              </wp:anchor>
+            </w:drawing>
+          </mc:Choice>
+          <mc:Fallback>
+            <w:pict>
+              <v:shape w14:anchorId="2BF142A3" id="Chord 28" o:spid="_x0000_s1026" style="position:absolute;margin-left:1in;margin-top:343.9pt;width:283.45pt;height:283.45pt;z-index:251668479;visibility:visible;mso-wrap-style:square;mso-width-percent:0;mso-height-percent:0;mso-wrap-distance-left:9pt;mso-wrap-distance-top:0;mso-wrap-distance-right:9pt;mso-wrap-distance-bottom:0;mso-position-horizontal:absolute;mso-position-horizontal-relative:text;mso-position-vertical:absolute;mso-position-vertical-relative:text;mso-width-percent:0;mso-height-percent:0;mso-width-relative:margin;mso-height-relative:margin;v-text-anchor:middle" coordsize="3599815,3599815" o:gfxdata="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" path="m2048736,17283v735492,102664,1332427,646496,1502973,1369270c3722255,2109327,3431395,2862644,2819378,3283266v-612018,420622,-1419534,422188,-2033178,3942l2048736,17283xe" fillcolor="#aeaaaa [2414]" stroked="f" strokeweight="1pt">
+                <v:stroke joinstyle="miter"/>
+                <v:path arrowok="t" o:connecttype="custom" o:connectlocs="2048736,17283;3551709,1386553;2819378,3283266;786200,3287208;2048736,17283" o:connectangles="0,0,0,0,0"/>
+              </v:shape>
+            </w:pict>
+          </mc:Fallback>
+        </mc:AlternateContent>
+      </w:r>
+      <w:r>
+        <mc:AlternateContent>
+          <mc:Choice Requires="wps">
+            <w:drawing>
+              <wp:anchor distT="0" distB="0" distL="114300" distR="114300" simplePos="0" relativeHeight="251671552" behindDoc="0" locked="0" layoutInCell="1" allowOverlap="1" wp14:anchorId="196E0761" wp14:editId="2D1DE097">
+                <wp:simplePos x="0" y="0"/>
+                <wp:positionH relativeFrom="column">
+                  <wp:posOffset>531495</wp:posOffset>
+                </wp:positionH>
+                <wp:positionV relativeFrom="paragraph">
+                  <wp:posOffset>4436745</wp:posOffset>
+                </wp:positionV>
+                <wp:extent cx="3431540" cy="1026795"/>
+                <wp:effectExtent l="247650" t="247650" r="283210" b="268605"/>
+                <wp:wrapNone/>
+                <wp:docPr id="27" name="Straight Connector 27"/>
+                <wp:cNvGraphicFramePr/>
+                <a:graphic xmlns:a="http://schemas.openxmlformats.org/drawingml/2006/main">
+                  <a:graphicData uri="http://schemas.microsoft.com/office/word/2010/wordprocessingShape">
+                    <wps:wsp>
+                      <wps:cNvCnPr/>
+                      <wps:spPr>
+                        <a:xfrm>
+                          <a:off x="0" y="0"/>
+                          <a:ext cx="3431540" cy="1026795"/>
+                        </a:xfrm>
+                        <a:prstGeom prst="line">
+                          <a:avLst/>
+                        </a:prstGeom>
+                        <a:ln w="508000" cap="rnd">
+                          <a:solidFill>
+                            <a:schemeClr val="tx1"/>
+                          </a:solidFill>
+                        </a:ln>
+                      </wps:spPr>
+                      <wps:style>
+                        <a:lnRef idx="1">
+                          <a:schemeClr val="accent1"/>
+                        </a:lnRef>
+                        <a:fillRef idx="0">
+                          <a:schemeClr val="accent1"/>
+                        </a:fillRef>
+                        <a:effectRef idx="0">
+                          <a:schemeClr val="accent1"/>
+                        </a:effectRef>
+                        <a:fontRef idx="minor">
+                          <a:schemeClr val="tx1"/>
+                        </a:fontRef>
+                      </wps:style>
+                      <wps:bodyPr/>
+                    </wps:wsp>
+                  </a:graphicData>
+                </a:graphic>
+                <wp14:sizeRelH relativeFrom="margin">
+                  <wp14:pctWidth>0</wp14:pctWidth>
+                </wp14:sizeRelH>
+                <wp14:sizeRelV relativeFrom="margin">
+                  <wp14:pctHeight>0</wp14:pctHeight>
+                </wp14:sizeRelV>
+              </wp:anchor>
+            </w:drawing>
+          </mc:Choice>
+          <mc:Fallback>
+            <w:pict>
+              <v:line w14:anchorId="1F617157" id="Straight Connector 27" o:spid="_x0000_s1026" style="position:absolute;z-index:251671552;visibility:visible;mso-wrap-style:square;mso-width-percent:0;mso-height-percent:0;mso-wrap-distance-left:9pt;mso-wrap-distance-top:0;mso-wrap-distance-right:9pt;mso-wrap-distance-bottom:0;mso-position-horizontal:absolute;mso-position-horizontal-relative:text;mso-position-vertical:absolute;mso-position-vertical-relative:text;mso-width-percent:0;mso-height-percent:0;mso-width-relative:margin;mso-height-relative:margin" from="41.85pt,349.35pt" to="312.05pt,430.2pt" o:gfxdata="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" strokecolor="black [3213]" strokeweight="40pt">
+                <v:stroke joinstyle="miter" endcap="round"/>
+              </v:line>
+            </w:pict>
+          </mc:Fallback>
+        </mc:AlternateContent>
+      </w:r>
+      <w:r>
+        <mc:AlternateContent>
+          <mc:Choice Requires="wps">
+            <w:drawing>
+              <wp:anchor distT="0" distB="0" distL="114300" distR="114300" simplePos="0" relativeHeight="251670528" behindDoc="0" locked="0" layoutInCell="1" allowOverlap="1" wp14:anchorId="27DF916E" wp14:editId="46DB026D">
+                <wp:simplePos x="0" y="0"/>
+                <wp:positionH relativeFrom="column">
+                  <wp:posOffset>1340485</wp:posOffset>
+                </wp:positionH>
+                <wp:positionV relativeFrom="paragraph">
+                  <wp:posOffset>6824345</wp:posOffset>
+                </wp:positionV>
+                <wp:extent cx="3425190" cy="1037590"/>
+                <wp:effectExtent l="247650" t="247650" r="270510" b="276860"/>
+                <wp:wrapNone/>
+                <wp:docPr id="26" name="Straight Connector 26"/>
+                <wp:cNvGraphicFramePr/>
+                <a:graphic xmlns:a="http://schemas.openxmlformats.org/drawingml/2006/main">
+                  <a:graphicData uri="http://schemas.microsoft.com/office/word/2010/wordprocessingShape">
+                    <wps:wsp>
+                      <wps:cNvCnPr/>
+                      <wps:spPr>
+                        <a:xfrm>
+                          <a:off x="0" y="0"/>
+                          <a:ext cx="3425190" cy="1037590"/>
+                        </a:xfrm>
+                        <a:prstGeom prst="line">
+                          <a:avLst/>
+                        </a:prstGeom>
+                        <a:ln w="508000" cap="rnd">
+                          <a:solidFill>
+                            <a:schemeClr val="tx1"/>
+                          </a:solidFill>
+                        </a:ln>
+                      </wps:spPr>
+                      <wps:style>
+                        <a:lnRef idx="1">
+                          <a:schemeClr val="accent1"/>
+                        </a:lnRef>
+                        <a:fillRef idx="0">
+                          <a:schemeClr val="accent1"/>
+                        </a:fillRef>
+                        <a:effectRef idx="0">
+                          <a:schemeClr val="accent1"/>
+                        </a:effectRef>
+                        <a:fontRef idx="minor">
+                          <a:schemeClr val="tx1"/>
+                        </a:fontRef>
+                      </wps:style>
+                      <wps:bodyPr/>
+                    </wps:wsp>
+                  </a:graphicData>
+                </a:graphic>
+                <wp14:sizeRelH relativeFrom="margin">
+                  <wp14:pctWidth>0</wp14:pctWidth>
+                </wp14:sizeRelH>
+                <wp14:sizeRelV relativeFrom="margin">
+                  <wp14:pctHeight>0</wp14:pctHeight>
+                </wp14:sizeRelV>
+              </wp:anchor>
+            </w:drawing>
+          </mc:Choice>
+          <mc:Fallback>
+            <w:pict>
+              <v:line w14:anchorId="45FF7C60" id="Straight Connector 26" o:spid="_x0000_s1026" style="position:absolute;z-index:251670528;visibility:visible;mso-wrap-style:square;mso-width-percent:0;mso-height-percent:0;mso-wrap-distance-left:9pt;mso-wrap-distance-top:0;mso-wrap-distance-right:9pt;mso-wrap-distance-bottom:0;mso-position-horizontal:absolute;mso-position-horizontal-relative:text;mso-position-vertical:absolute;mso-position-vertical-relative:text;mso-width-percent:0;mso-height-percent:0;mso-width-relative:margin;mso-height-relative:margin" from="105.55pt,537.35pt" to="375.25pt,619.05pt" o:gfxdata="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" strokecolor="black [3213]" strokeweight="40pt">
+                <v:stroke joinstyle="miter" endcap="round"/>
+              </v:line>
+            </w:pict>
+          </mc:Fallback>
+        </mc:AlternateContent>
+      </w:r>
+      <w:r>
+        <mc:AlternateContent>
+          <mc:Choice Requires="wps">
+            <w:drawing>
+              <wp:anchor distT="0" distB="0" distL="114300" distR="114300" simplePos="0" relativeHeight="251669504" behindDoc="0" locked="0" layoutInCell="1" allowOverlap="1" wp14:anchorId="5D2EFF24" wp14:editId="6EFF0176">
+                <wp:simplePos x="0" y="0"/>
+                <wp:positionH relativeFrom="column">
+                  <wp:posOffset>1341035</wp:posOffset>
+                </wp:positionH>
+                <wp:positionV relativeFrom="paragraph">
+                  <wp:posOffset>5462564</wp:posOffset>
+                </wp:positionV>
+                <wp:extent cx="2625090" cy="1367790"/>
+                <wp:effectExtent l="114300" t="247650" r="99060" b="251460"/>
+                <wp:wrapNone/>
+                <wp:docPr id="25" name="Straight Connector 25"/>
+                <wp:cNvGraphicFramePr/>
+                <a:graphic xmlns:a="http://schemas.openxmlformats.org/drawingml/2006/main">
+                  <a:graphicData uri="http://schemas.microsoft.com/office/word/2010/wordprocessingShape">
+                    <wps:wsp>
+                      <wps:cNvCnPr/>
+                      <wps:spPr>
+                        <a:xfrm flipV="1">
+                          <a:off x="0" y="0"/>
+                          <a:ext cx="2625090" cy="1367790"/>
+                        </a:xfrm>
+                        <a:prstGeom prst="line">
+                          <a:avLst/>
+                        </a:prstGeom>
+                        <a:ln w="508000">
+                          <a:solidFill>
+                            <a:schemeClr val="tx1"/>
+                          </a:solidFill>
+                        </a:ln>
+                      </wps:spPr>
+                      <wps:style>
+                        <a:lnRef idx="1">
+                          <a:schemeClr val="accent1"/>
+                        </a:lnRef>
+                        <a:fillRef idx="0">
+                          <a:schemeClr val="accent1"/>
+                        </a:fillRef>
+                        <a:effectRef idx="0">
+                          <a:schemeClr val="accent1"/>
+                        </a:effectRef>
+                        <a:fontRef idx="minor">
+                          <a:schemeClr val="tx1"/>
+                        </a:fontRef>
+                      </wps:style>
+                      <wps:bodyPr/>
+                    </wps:wsp>
+                  </a:graphicData>
+                </a:graphic>
+                <wp14:sizeRelH relativeFrom="margin">
+                  <wp14:pctWidth>0</wp14:pctWidth>
+                </wp14:sizeRelH>
+                <wp14:sizeRelV relativeFrom="margin">
+                  <wp14:pctHeight>0</wp14:pctHeight>
+                </wp14:sizeRelV>
+              </wp:anchor>
+            </w:drawing>
+          </mc:Choice>
+          <mc:Fallback>
+            <w:pict>
+              <v:line w14:anchorId="08982715" id="Straight Connector 25" o:spid="_x0000_s1026" style="position:absolute;flip:y;z-index:251669504;visibility:visible;mso-wrap-style:square;mso-width-percent:0;mso-height-percent:0;mso-wrap-distance-left:9pt;mso-wrap-distance-top:0;mso-wrap-distance-right:9pt;mso-wrap-distance-bottom:0;mso-position-horizontal:absolute;mso-position-horizontal-relative:text;mso-position-vertical:absolute;mso-position-vertical-relative:text;mso-width-percent:0;mso-height-percent:0;mso-width-relative:margin;mso-height-relative:margin" from="105.6pt,430.1pt" to="312.3pt,537.8pt" o:gfxdata="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" strokecolor="black [3213]" strokeweight="40pt">
+                <v:stroke joinstyle="miter"/>
+              </v:line>
+            </w:pict>
+          </mc:Fallback>
+        </mc:AlternateContent>
+      </w:r>
+      <w:r>
+        <w:rPr>
+          <w:noProof/>
+          <w:lang w:eastAsia="en-AU"/>
+        </w:rPr>
+        <mc:AlternateContent>
+          <mc:Choice Requires="wps">
+            <w:drawing>
+              <wp:anchor distT="0" distB="0" distL="114300" distR="114300" simplePos="0" relativeHeight="251673600" behindDoc="0" locked="0" layoutInCell="1" allowOverlap="1" wp14:anchorId="72015180" wp14:editId="37A08C31">
+                <wp:simplePos x="0" y="0"/>
+                <wp:positionH relativeFrom="column">
+                  <wp:posOffset>902828</wp:posOffset>
+                </wp:positionH>
+                <wp:positionV relativeFrom="paragraph">
+                  <wp:posOffset>4348575</wp:posOffset>
+                </wp:positionV>
+                <wp:extent cx="3599815" cy="3620957"/>
+                <wp:effectExtent l="19050" t="0" r="0" b="0"/>
+                <wp:wrapNone/>
+                <wp:docPr id="29" name="Chord 29"/>
+                <wp:cNvGraphicFramePr/>
+                <a:graphic xmlns:a="http://schemas.openxmlformats.org/drawingml/2006/main">
+                  <a:graphicData uri="http://schemas.microsoft.com/office/word/2010/wordprocessingShape">
+                    <wps:wsp>
+                      <wps:cNvSpPr/>
+                      <wps:spPr>
+                        <a:xfrm>
+                          <a:off x="0" y="0"/>
+                          <a:ext cx="3599815" cy="3620957"/>
+                        </a:xfrm>
+                        <a:prstGeom prst="chord">
+                          <a:avLst>
+                            <a:gd name="adj1" fmla="val 8591872"/>
+                            <a:gd name="adj2" fmla="val 15470558"/>
+                          </a:avLst>
+                        </a:prstGeom>
+                        <a:solidFill>
+                          <a:schemeClr val="bg2">
+                            <a:lumMod val="75000"/>
+                          </a:schemeClr>
+                        </a:solidFill>
+                        <a:ln>
+                          <a:noFill/>
+                        </a:ln>
+                      </wps:spPr>
+                      <wps:style>
+                        <a:lnRef idx="2">
+                          <a:schemeClr val="accent1">
+                            <a:shade val="50000"/>
+                          </a:schemeClr>
+                        </a:lnRef>
+                        <a:fillRef idx="1">
+                          <a:schemeClr val="accent1"/>
+                        </a:fillRef>
+                        <a:effectRef idx="0">
+                          <a:schemeClr val="accent1"/>
+                        </a:effectRef>
+                        <a:fontRef idx="minor">
+                          <a:schemeClr val="lt1"/>
+                        </a:fontRef>
+                      </wps:style>
+                      <wps:bodyPr rot="0" spcFirstLastPara="0" vertOverflow="overflow" horzOverflow="overflow" vert="horz" wrap="square" lIns="91440" tIns="45720" rIns="91440" bIns="45720" numCol="1" spcCol="0" rtlCol="0" fromWordArt="0" anchor="ctr" anchorCtr="0" forceAA="0" compatLnSpc="1">
+                        <a:prstTxWarp prst="textNoShape">
+                          <a:avLst/>
+                        </a:prstTxWarp>
+                        <a:noAutofit/>
+                      </wps:bodyPr>
+                    </wps:wsp>
+                  </a:graphicData>
+                </a:graphic>
+                <wp14:sizeRelH relativeFrom="margin">
+                  <wp14:pctWidth>0</wp14:pctWidth>
+                </wp14:sizeRelH>
+                <wp14:sizeRelV relativeFrom="margin">
+                  <wp14:pctHeight>0</wp14:pctHeight>
+                </wp14:sizeRelV>
+              </wp:anchor>
+            </w:drawing>
+          </mc:Choice>
+          <mc:Fallback>
+            <w:pict>
+              <v:shape w14:anchorId="16CC3228" id="Chord 29" o:spid="_x0000_s1026" style="position:absolute;margin-left:71.1pt;margin-top:342.4pt;width:283.45pt;height:285.1pt;z-index:251673600;visibility:visible;mso-wrap-style:square;mso-width-percent:0;mso-height-percent:0;mso-wrap-distance-left:9pt;mso-wrap-distance-top:0;mso-wrap-distance-right:9pt;mso-wrap-distance-bottom:0;mso-position-horizontal:absolute;mso-position-horizontal-relative:text;mso-position-vertical:absolute;mso-position-vertical-relative:text;mso-width-percent:0;mso-height-percent:0;mso-width-relative:margin;mso-height-relative:margin;v-text-anchor:middle" coordsize="3599815,3620957" o:gfxdata="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" path="m355685,2890979c-8405,2398594,-99756,1754214,113000,1179089,326967,600691,819102,171763,1418725,41065l355685,2890979xe" fillcolor="#aeaaaa [2414]" stroked="f" strokeweight="1pt">
+                <v:stroke joinstyle="miter"/>
+                <v:path arrowok="t" o:connecttype="custom" o:connectlocs="355685,2890979;113000,1179089;1418725,41065;355685,2890979" o:connectangles="0,0,0,0"/>
+              </v:shape>
+            </w:pict>
+          </mc:Fallback>
+        </mc:AlternateContent>
+      </w:r>
       <w:r>
         <w:rPr>
           <w:noProof/>
@@ -86,7 +477,7 @@
           </mc:Choice>
           <mc:Fallback>
             <w:pict>
-              <v:shape w14:anchorId="7935BC00" id="Chord 20" o:spid="_x0000_s1026" style="position:absolute;margin-left:99.05pt;margin-top:-6.25pt;width:283.45pt;height:285.1pt;z-index:251667456;visibility:visible;mso-wrap-style:square;mso-width-percent:0;mso-height-percent:0;mso-wrap-distance-left:9pt;mso-wrap-distance-top:0;mso-wrap-distance-right:9pt;mso-wrap-distance-bottom:0;mso-position-horizontal:absolute;mso-position-horizontal-relative:text;mso-position-vertical:absolute;mso-position-vertical-relative:text;mso-width-percent:0;mso-height-percent:0;mso-width-relative:margin;mso-height-relative:margin;v-text-anchor:middle" coordsize="3599815,3620957" o:gfxdata="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" path="m355685,2890979c-8405,2398594,-99756,1754214,113000,1179089,326967,600691,819102,171763,1418725,41065l355685,2890979xe" fillcolor="#aeaaaa [2414]" stroked="f" strokeweight="1pt">
+              <v:shape w14:anchorId="306A7769" id="Chord 20" o:spid="_x0000_s1026" style="position:absolute;margin-left:99.05pt;margin-top:-6.25pt;width:283.45pt;height:285.1pt;z-index:251667456;visibility:visible;mso-wrap-style:square;mso-width-percent:0;mso-height-percent:0;mso-wrap-distance-left:9pt;mso-wrap-distance-top:0;mso-wrap-distance-right:9pt;mso-wrap-distance-bottom:0;mso-position-horizontal:absolute;mso-position-horizontal-relative:text;mso-position-vertical:absolute;mso-position-vertical-relative:text;mso-width-percent:0;mso-height-percent:0;mso-width-relative:margin;mso-height-relative:margin;v-text-anchor:middle" coordsize="3599815,3620957" o:gfxdata="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" path="m355685,2890979c-8405,2398594,-99756,1754214,113000,1179089,326967,600691,819102,171763,1418725,41065l355685,2890979xe" fillcolor="#aeaaaa [2414]" stroked="f" strokeweight="1pt">
                 <v:stroke joinstyle="miter"/>
                 <v:path arrowok="t" o:connecttype="custom" o:connectlocs="355685,2890979;113000,1179089;1418725,41065;355685,2890979" o:connectangles="0,0,0,0"/>
               </v:shape>
@@ -162,7 +553,7 @@
           </mc:Choice>
           <mc:Fallback>
             <w:pict>
-              <v:line w14:anchorId="03DBCE64" id="Straight Connector 9" o:spid="_x0000_s1026" style="position:absolute;z-index:251666432;visibility:visible;mso-wrap-style:square;mso-width-percent:0;mso-height-percent:0;mso-wrap-distance-left:9pt;mso-wrap-distance-top:0;mso-wrap-distance-right:9pt;mso-wrap-distance-bottom:0;mso-position-horizontal:absolute;mso-position-horizontal-relative:text;mso-position-vertical:absolute;mso-position-vertical-relative:text;mso-width-percent:0;mso-height-percent:0;mso-width-relative:margin;mso-height-relative:margin" from="71.55pt,7.95pt" to="341.75pt,88.8pt" o:gfxdata="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" strokecolor="black [3213]" strokeweight="19.5pt">
+              <v:line w14:anchorId="3A3D68B9" id="Straight Connector 9" o:spid="_x0000_s1026" style="position:absolute;z-index:251666432;visibility:visible;mso-wrap-style:square;mso-width-percent:0;mso-height-percent:0;mso-wrap-distance-left:9pt;mso-wrap-distance-top:0;mso-wrap-distance-right:9pt;mso-wrap-distance-bottom:0;mso-position-horizontal:absolute;mso-position-horizontal-relative:text;mso-position-vertical:absolute;mso-position-vertical-relative:text;mso-width-percent:0;mso-height-percent:0;mso-width-relative:margin;mso-height-relative:margin" from="71.55pt,7.95pt" to="341.75pt,88.8pt" o:gfxdata="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" strokecolor="black [3213]" strokeweight="19.5pt">
                 <v:stroke joinstyle="miter" endcap="round"/>
               </v:line>
             </w:pict>
@@ -237,7 +628,7 @@
           </mc:Choice>
           <mc:Fallback>
             <w:pict>
-              <v:line w14:anchorId="6E6A99CB" id="Straight Connector 10" o:spid="_x0000_s1026" style="position:absolute;flip:y;z-index:251662336;visibility:visible;mso-wrap-style:square;mso-width-percent:0;mso-height-percent:0;mso-wrap-distance-left:9pt;mso-wrap-distance-top:0;mso-wrap-distance-right:9pt;mso-wrap-distance-bottom:0;mso-position-horizontal:absolute;mso-position-horizontal-relative:text;mso-position-vertical:absolute;mso-position-vertical-relative:text;mso-width-percent:0;mso-height-percent:0;mso-width-relative:margin;mso-height-relative:margin" from="135.25pt,88.65pt" to="341.95pt,196.35pt" o:gfxdata="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" strokecolor="black [3213]" strokeweight="19.5pt">
+              <v:line w14:anchorId="56E507F1" id="Straight Connector 10" o:spid="_x0000_s1026" style="position:absolute;flip:y;z-index:251662336;visibility:visible;mso-wrap-style:square;mso-width-percent:0;mso-height-percent:0;mso-wrap-distance-left:9pt;mso-wrap-distance-top:0;mso-wrap-distance-right:9pt;mso-wrap-distance-bottom:0;mso-position-horizontal:absolute;mso-position-horizontal-relative:text;mso-position-vertical:absolute;mso-position-vertical-relative:text;mso-width-percent:0;mso-height-percent:0;mso-width-relative:margin;mso-height-relative:margin" from="135.25pt,88.65pt" to="341.95pt,196.35pt" o:gfxdata="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" strokecolor="black [3213]" strokeweight="19.5pt">
                 <v:stroke joinstyle="miter"/>
               </v:line>
             </w:pict>
@@ -312,7 +703,7 @@
           </mc:Choice>
           <mc:Fallback>
             <w:pict>
-              <v:line w14:anchorId="02B3D025" id="Straight Connector 11" o:spid="_x0000_s1026" style="position:absolute;z-index:251664384;visibility:visible;mso-wrap-style:square;mso-width-percent:0;mso-height-percent:0;mso-wrap-distance-left:9pt;mso-wrap-distance-top:0;mso-wrap-distance-right:9pt;mso-wrap-distance-bottom:0;mso-position-horizontal:absolute;mso-position-horizontal-relative:text;mso-position-vertical:absolute;mso-position-vertical-relative:text;mso-width-percent:0;mso-height-percent:0;mso-width-relative:margin;mso-height-relative:margin" from="135.25pt,195.9pt" to="404.95pt,277.6pt" o:gfxdata="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" strokecolor="black [3213]" strokeweight="19.5pt">
+              <v:line w14:anchorId="38197D8C" id="Straight Connector 11" o:spid="_x0000_s1026" style="position:absolute;z-index:251664384;visibility:visible;mso-wrap-style:square;mso-width-percent:0;mso-height-percent:0;mso-wrap-distance-left:9pt;mso-wrap-distance-top:0;mso-wrap-distance-right:9pt;mso-wrap-distance-bottom:0;mso-position-horizontal:absolute;mso-position-horizontal-relative:text;mso-position-vertical:absolute;mso-position-vertical-relative:text;mso-width-percent:0;mso-height-percent:0;mso-width-relative:margin;mso-height-relative:margin" from="135.25pt,195.9pt" to="404.95pt,277.6pt" o:gfxdata="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" strokecolor="black [3213]" strokeweight="19.5pt">
                 <v:stroke joinstyle="miter" endcap="round"/>
               </v:line>
             </w:pict>
@@ -400,7 +791,7 @@
           </mc:Choice>
           <mc:Fallback>
             <w:pict>
-              <v:shape w14:anchorId="634335FF" id="Chord 21" o:spid="_x0000_s1026" style="position:absolute;margin-left:99.05pt;margin-top:-6.6pt;width:283.45pt;height:283.45pt;z-index:251658238;visibility:visible;mso-wrap-style:square;mso-width-percent:0;mso-height-percent:0;mso-wrap-distance-left:9pt;mso-wrap-distance-top:0;mso-wrap-distance-right:9pt;mso-wrap-distance-bottom:0;mso-position-horizontal:absolute;mso-position-horizontal-relative:text;mso-position-vertical:absolute;mso-position-vertical-relative:text;mso-width-percent:0;mso-height-percent:0;mso-width-relative:margin;mso-height-relative:margin;v-text-anchor:middle" coordsize="3599815,3599815" o:gfxdata="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" path="m1661270,5347v828613,-64014,1593321,447615,1850323,1237961c3768595,2033655,3451062,2897202,2743276,3332789,2035490,3768376,1121497,3662735,531737,3077175l1661270,5347xe" fillcolor="#aeaaaa [2414]" stroked="f" strokeweight="1pt">
+              <v:shape w14:anchorId="47E5C644" id="Chord 21" o:spid="_x0000_s1026" style="position:absolute;margin-left:99.05pt;margin-top:-6.6pt;width:283.45pt;height:283.45pt;z-index:251658238;visibility:visible;mso-wrap-style:square;mso-width-percent:0;mso-height-percent:0;mso-wrap-distance-left:9pt;mso-wrap-distance-top:0;mso-wrap-distance-right:9pt;mso-wrap-distance-bottom:0;mso-position-horizontal:absolute;mso-position-horizontal-relative:text;mso-position-vertical:absolute;mso-position-vertical-relative:text;mso-width-percent:0;mso-height-percent:0;mso-width-relative:margin;mso-height-relative:margin;v-text-anchor:middle" coordsize="3599815,3599815" o:gfxdata="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" path="m1661270,5347v828613,-64014,1593321,447615,1850323,1237961c3768595,2033655,3451062,2897202,2743276,3332789,2035490,3768376,1121497,3662735,531737,3077175l1661270,5347xe" fillcolor="#aeaaaa [2414]" stroked="f" strokeweight="1pt">
                 <v:stroke joinstyle="miter"/>
                 <v:path arrowok="t" o:connecttype="custom" o:connectlocs="1661270,5347;3511593,1243308;2743276,3332789;531737,3077175;1661270,5347" o:connectangles="0,0,0,0,0"/>
               </v:shape>

</xml_diff>